<commit_message>
docs: add Practice 4 docs
</commit_message>
<xml_diff>
--- a/Documentos/Inicio/ACTA DE CONSTITUCIÓN_v1.3.docx
+++ b/Documentos/Inicio/ACTA DE CONSTITUCIÓN_v1.3.docx
@@ -3097,7 +3097,7 @@
               <w:rPr>
                 <w:rtl w:val="0"/>
               </w:rPr>
-              <w:t xml:space="preserve">-Los requisitos R9 Y R10 son subjetivos.</w:t>
+              <w:t xml:space="preserve">-  El requisito R9 es subjetivo.</w:t>
             </w:r>
           </w:p>
           <w:p>
@@ -3109,12 +3109,7 @@
               <w:rPr>
                 <w:rtl w:val="0"/>
               </w:rPr>
-              <w:t xml:space="preserve">-El presupuesto no está justificado. Es una oferta comercial para captar al cliente.</w:t>
-            </w:r>
-            <w:r>
-              <w:rPr>
-                <w:rtl w:val="0"/>
-              </w:rPr>
+              <w:t xml:space="preserve">- El requisito R10 es subjetivo.</w:t>
             </w:r>
           </w:p>
         </w:tc>

</xml_diff>